<commit_message>
Granskat. Rättat stavfel, tagit bort ppt-fil med arbetsmaterialbilder som ej skall ingå, lagt till hänvisning till arkitekturella beslut bilagan om att aggregerande tjänst ej krävs.
</commit_message>
<xml_diff>
--- a/ServiceInteractions/riv/clinicalprocess/healthcond/rheuma/tags/clinicalprocess_healthcond_rheuma_1.0_RC2/docs/Arkitekturella beslut.docx
+++ b/ServiceInteractions/riv/clinicalprocess/healthcond/rheuma/tags/clinicalprocess_healthcond_rheuma_1.0_RC2/docs/Arkitekturella beslut.docx
@@ -318,7 +318,7 @@
       <w:r>
         <w:fldChar w:fldCharType="separate"/>
       </w:r>
-      <w:hyperlink w:anchor="_Toc380624629" w:history="1">
+      <w:hyperlink w:anchor="_Toc380691146" w:history="1">
         <w:r>
           <w:rPr>
             <w:rStyle w:val="Hyperlnk"/>
@@ -356,7 +356,7 @@
           <w:rPr>
             <w:webHidden/>
           </w:rPr>
-          <w:instrText xml:space="preserve"> PAGEREF _Toc380624629 \h </w:instrText>
+          <w:instrText xml:space="preserve"> PAGEREF _Toc380691146 \h </w:instrText>
         </w:r>
         <w:r>
           <w:rPr>
@@ -397,7 +397,7 @@
           <w:lang w:eastAsia="sv-SE"/>
         </w:rPr>
       </w:pPr>
-      <w:hyperlink w:anchor="_Toc380624630" w:history="1">
+      <w:hyperlink w:anchor="_Toc380691147" w:history="1">
         <w:r>
           <w:rPr>
             <w:rStyle w:val="Hyperlnk"/>
@@ -440,7 +440,7 @@
             <w:noProof/>
             <w:webHidden/>
           </w:rPr>
-          <w:instrText xml:space="preserve"> PAGEREF _Toc380624630 \h </w:instrText>
+          <w:instrText xml:space="preserve"> PAGEREF _Toc380691147 \h </w:instrText>
         </w:r>
         <w:r>
           <w:rPr>
@@ -485,7 +485,7 @@
           <w:lang w:eastAsia="sv-SE"/>
         </w:rPr>
       </w:pPr>
-      <w:hyperlink w:anchor="_Toc380624631" w:history="1">
+      <w:hyperlink w:anchor="_Toc380691148" w:history="1">
         <w:r>
           <w:rPr>
             <w:rStyle w:val="Hyperlnk"/>
@@ -528,7 +528,7 @@
             <w:noProof/>
             <w:webHidden/>
           </w:rPr>
-          <w:instrText xml:space="preserve"> PAGEREF _Toc380624631 \h </w:instrText>
+          <w:instrText xml:space="preserve"> PAGEREF _Toc380691148 \h </w:instrText>
         </w:r>
         <w:r>
           <w:rPr>
@@ -572,7 +572,7 @@
           <w:lang w:eastAsia="sv-SE"/>
         </w:rPr>
       </w:pPr>
-      <w:hyperlink w:anchor="_Toc380624632" w:history="1">
+      <w:hyperlink w:anchor="_Toc380691149" w:history="1">
         <w:r>
           <w:rPr>
             <w:rStyle w:val="Hyperlnk"/>
@@ -610,7 +610,7 @@
           <w:rPr>
             <w:webHidden/>
           </w:rPr>
-          <w:instrText xml:space="preserve"> PAGEREF _Toc380624632 \h </w:instrText>
+          <w:instrText xml:space="preserve"> PAGEREF _Toc380691149 \h </w:instrText>
         </w:r>
         <w:r>
           <w:rPr>
@@ -651,7 +651,7 @@
           <w:lang w:eastAsia="sv-SE"/>
         </w:rPr>
       </w:pPr>
-      <w:hyperlink w:anchor="_Toc380624633" w:history="1">
+      <w:hyperlink w:anchor="_Toc380691150" w:history="1">
         <w:r>
           <w:rPr>
             <w:rStyle w:val="Hyperlnk"/>
@@ -694,7 +694,7 @@
             <w:noProof/>
             <w:webHidden/>
           </w:rPr>
-          <w:instrText xml:space="preserve"> PAGEREF _Toc380624633 \h </w:instrText>
+          <w:instrText xml:space="preserve"> PAGEREF _Toc380691150 \h </w:instrText>
         </w:r>
         <w:r>
           <w:rPr>
@@ -739,7 +739,7 @@
           <w:lang w:eastAsia="sv-SE"/>
         </w:rPr>
       </w:pPr>
-      <w:hyperlink w:anchor="_Toc380624634" w:history="1">
+      <w:hyperlink w:anchor="_Toc380691151" w:history="1">
         <w:r>
           <w:rPr>
             <w:rStyle w:val="Hyperlnk"/>
@@ -761,7 +761,7 @@
             <w:rStyle w:val="Hyperlnk"/>
             <w:noProof/>
           </w:rPr>
-          <w:t>AB: Beslut om aggregerande tjänst</w:t>
+          <w:t>AB: Beslut om ej behov av aggregerande tjänst</w:t>
         </w:r>
         <w:r>
           <w:rPr>
@@ -782,7 +782,7 @@
             <w:noProof/>
             <w:webHidden/>
           </w:rPr>
-          <w:instrText xml:space="preserve"> PAGEREF _Toc380624634 \h </w:instrText>
+          <w:instrText xml:space="preserve"> PAGEREF _Toc380691151 \h </w:instrText>
         </w:r>
         <w:r>
           <w:rPr>
@@ -1641,7 +1641,7 @@
         <w:pStyle w:val="Rubrik1"/>
         <w:ind w:left="720"/>
       </w:pPr>
-      <w:bookmarkStart w:id="3" w:name="_Toc380624629"/>
+      <w:bookmarkStart w:id="3" w:name="_Toc380691146"/>
       <w:r>
         <w:lastRenderedPageBreak/>
         <w:t>Inledning</w:t>
@@ -1666,14 +1666,23 @@
       </w:r>
       <w:proofErr w:type="spellStart"/>
       <w:r>
-        <w:t>GetRheumaticArthritisData</w:t>
+        <w:t>Get</w:t>
+      </w:r>
+      <w:r>
+        <w:t>RheumatoidArthritis</w:t>
+      </w:r>
+      <w:r>
+        <w:t>Data</w:t>
       </w:r>
       <w:proofErr w:type="spellEnd"/>
+      <w:r>
+        <w:t xml:space="preserve"> </w:t>
+      </w:r>
       <w:r>
         <w:t>-kontraktet</w:t>
       </w:r>
       <w:r>
-        <w:t xml:space="preserve">. </w:t>
+        <w:t>.</w:t>
       </w:r>
     </w:p>
     <w:p/>
@@ -1702,7 +1711,7 @@
       </w:pPr>
       <w:bookmarkStart w:id="4" w:name="_Toc264866304"/>
       <w:bookmarkStart w:id="5" w:name="_Toc185913452"/>
-      <w:bookmarkStart w:id="6" w:name="_Toc380624630"/>
+      <w:bookmarkStart w:id="6" w:name="_Toc380691147"/>
       <w:r>
         <w:t>Syfte</w:t>
       </w:r>
@@ -1894,7 +1903,7 @@
       <w:pPr>
         <w:pStyle w:val="Rubrik2"/>
       </w:pPr>
-      <w:bookmarkStart w:id="7" w:name="_Toc380624631"/>
+      <w:bookmarkStart w:id="7" w:name="_Toc380691148"/>
       <w:r>
         <w:t>Begrepp</w:t>
       </w:r>
@@ -2254,21 +2263,26 @@
                 <w:lang w:val="sv-SE"/>
               </w:rPr>
             </w:pPr>
-            <w:proofErr w:type="spellStart"/>
             <w:r>
               <w:rPr>
                 <w:bCs/>
                 <w:lang w:val="sv-SE"/>
               </w:rPr>
-              <w:t>Tjänstekontraktsbeskrivng</w:t>
-            </w:r>
-            <w:proofErr w:type="spellEnd"/>
+              <w:t>Tjänstekontraktsbeskrivn</w:t>
+            </w:r>
             <w:r>
               <w:rPr>
                 <w:bCs/>
                 <w:lang w:val="sv-SE"/>
               </w:rPr>
-              <w:t xml:space="preserve"> för </w:t>
+              <w:t>in</w:t>
+            </w:r>
+            <w:r>
+              <w:rPr>
+                <w:bCs/>
+                <w:lang w:val="sv-SE"/>
+              </w:rPr>
+              <w:t xml:space="preserve">g för </w:t>
             </w:r>
             <w:proofErr w:type="spellStart"/>
             <w:proofErr w:type="gramStart"/>
@@ -2360,21 +2374,26 @@
                 <w:lang w:val="sv-SE"/>
               </w:rPr>
             </w:pPr>
-            <w:proofErr w:type="spellStart"/>
             <w:r>
               <w:rPr>
                 <w:bCs/>
                 <w:lang w:val="sv-SE"/>
               </w:rPr>
-              <w:t>Tjänstekontraktsbeskrivng</w:t>
-            </w:r>
-            <w:proofErr w:type="spellEnd"/>
+              <w:t>Tjänstekontraktsbeskrivn</w:t>
+            </w:r>
             <w:r>
               <w:rPr>
                 <w:bCs/>
                 <w:lang w:val="sv-SE"/>
               </w:rPr>
-              <w:t xml:space="preserve"> för </w:t>
+              <w:t>in</w:t>
+            </w:r>
+            <w:r>
+              <w:rPr>
+                <w:bCs/>
+                <w:lang w:val="sv-SE"/>
+              </w:rPr>
+              <w:t xml:space="preserve">g för </w:t>
             </w:r>
             <w:proofErr w:type="spellStart"/>
             <w:proofErr w:type="gramStart"/>
@@ -2535,7 +2554,7 @@
       </w:pPr>
       <w:bookmarkStart w:id="8" w:name="_Toc264866307"/>
       <w:bookmarkStart w:id="9" w:name="_Toc185913455"/>
-      <w:bookmarkStart w:id="10" w:name="_Toc380624632"/>
+      <w:bookmarkStart w:id="10" w:name="_Toc380691149"/>
       <w:proofErr w:type="spellStart"/>
       <w:r>
         <w:lastRenderedPageBreak/>
@@ -2554,7 +2573,7 @@
         <w:pStyle w:val="Rubrik2"/>
       </w:pPr>
       <w:bookmarkStart w:id="11" w:name="_Toc185913456"/>
-      <w:bookmarkStart w:id="12" w:name="_Toc380624633"/>
+      <w:bookmarkStart w:id="12" w:name="_Toc380691150"/>
       <w:r>
         <w:t>AB</w:t>
       </w:r>
@@ -4561,9 +4580,17 @@
       <w:pPr>
         <w:pStyle w:val="Rubrik2"/>
       </w:pPr>
-      <w:bookmarkStart w:id="13" w:name="_Toc380624634"/>
+      <w:bookmarkStart w:id="13" w:name="_Toc380691151"/>
       <w:r>
         <w:t xml:space="preserve">AB: Beslut om </w:t>
+      </w:r>
+      <w:proofErr w:type="gramStart"/>
+      <w:r>
+        <w:t>ej</w:t>
+      </w:r>
+      <w:proofErr w:type="gramEnd"/>
+      <w:r>
+        <w:t xml:space="preserve"> behov av </w:t>
       </w:r>
       <w:r>
         <w:t>aggregerande tjänst</w:t>
@@ -5170,31 +5197,16 @@
                             </w:rPr>
                             <w:t xml:space="preserve"> (</w:t>
                           </w:r>
-                          <w:r>
-                            <w:fldChar w:fldCharType="begin"/>
-                          </w:r>
-                          <w:r>
-                            <w:instrText xml:space="preserve"> SECTIONPAGES   \* MERGEFORMAT </w:instrText>
-                          </w:r>
-                          <w:r>
-                            <w:fldChar w:fldCharType="separate"/>
-                          </w:r>
-                          <w:r>
-                            <w:rPr>
-                              <w:noProof/>
-                              <w:sz w:val="16"/>
-                              <w:szCs w:val="16"/>
-                            </w:rPr>
-                            <w:t>6</w:t>
-                          </w:r>
-                          <w:r>
-                            <w:rPr>
-                              <w:noProof/>
-                              <w:sz w:val="16"/>
-                              <w:szCs w:val="16"/>
-                            </w:rPr>
-                            <w:fldChar w:fldCharType="end"/>
-                          </w:r>
+                          <w:fldSimple w:instr=" SECTIONPAGES   \* MERGEFORMAT ">
+                            <w:r>
+                              <w:rPr>
+                                <w:noProof/>
+                                <w:sz w:val="16"/>
+                                <w:szCs w:val="16"/>
+                              </w:rPr>
+                              <w:t>6</w:t>
+                            </w:r>
+                          </w:fldSimple>
                           <w:r>
                             <w:rPr>
                               <w:sz w:val="16"/>
@@ -5276,31 +5288,16 @@
                       </w:rPr>
                       <w:t xml:space="preserve"> (</w:t>
                     </w:r>
-                    <w:r>
-                      <w:fldChar w:fldCharType="begin"/>
-                    </w:r>
-                    <w:r>
-                      <w:instrText xml:space="preserve"> SECTIONPAGES   \* MERGEFORMAT </w:instrText>
-                    </w:r>
-                    <w:r>
-                      <w:fldChar w:fldCharType="separate"/>
-                    </w:r>
-                    <w:r>
-                      <w:rPr>
-                        <w:noProof/>
-                        <w:sz w:val="16"/>
-                        <w:szCs w:val="16"/>
-                      </w:rPr>
-                      <w:t>6</w:t>
-                    </w:r>
-                    <w:r>
-                      <w:rPr>
-                        <w:noProof/>
-                        <w:sz w:val="16"/>
-                        <w:szCs w:val="16"/>
-                      </w:rPr>
-                      <w:fldChar w:fldCharType="end"/>
-                    </w:r>
+                    <w:fldSimple w:instr=" SECTIONPAGES   \* MERGEFORMAT ">
+                      <w:r>
+                        <w:rPr>
+                          <w:noProof/>
+                          <w:sz w:val="16"/>
+                          <w:szCs w:val="16"/>
+                        </w:rPr>
+                        <w:t>6</w:t>
+                      </w:r>
+                    </w:fldSimple>
                     <w:r>
                       <w:rPr>
                         <w:sz w:val="16"/>
@@ -5802,31 +5799,16 @@
                             </w:rPr>
                             <w:t xml:space="preserve"> (</w:t>
                           </w:r>
-                          <w:r>
-                            <w:fldChar w:fldCharType="begin"/>
-                          </w:r>
-                          <w:r>
-                            <w:instrText xml:space="preserve"> SECTIONPAGES   \* MERGEFORMAT </w:instrText>
-                          </w:r>
-                          <w:r>
-                            <w:fldChar w:fldCharType="separate"/>
-                          </w:r>
-                          <w:r>
-                            <w:rPr>
-                              <w:noProof/>
-                              <w:sz w:val="16"/>
-                              <w:szCs w:val="16"/>
-                            </w:rPr>
-                            <w:t>6</w:t>
-                          </w:r>
-                          <w:r>
-                            <w:rPr>
-                              <w:noProof/>
-                              <w:sz w:val="16"/>
-                              <w:szCs w:val="16"/>
-                            </w:rPr>
-                            <w:fldChar w:fldCharType="end"/>
-                          </w:r>
+                          <w:fldSimple w:instr=" SECTIONPAGES   \* MERGEFORMAT ">
+                            <w:r>
+                              <w:rPr>
+                                <w:noProof/>
+                                <w:sz w:val="16"/>
+                                <w:szCs w:val="16"/>
+                              </w:rPr>
+                              <w:t>6</w:t>
+                            </w:r>
+                          </w:fldSimple>
                           <w:r>
                             <w:rPr>
                               <w:sz w:val="16"/>
@@ -5908,31 +5890,16 @@
                       </w:rPr>
                       <w:t xml:space="preserve"> (</w:t>
                     </w:r>
-                    <w:r>
-                      <w:fldChar w:fldCharType="begin"/>
-                    </w:r>
-                    <w:r>
-                      <w:instrText xml:space="preserve"> SECTIONPAGES   \* MERGEFORMAT </w:instrText>
-                    </w:r>
-                    <w:r>
-                      <w:fldChar w:fldCharType="separate"/>
-                    </w:r>
-                    <w:r>
-                      <w:rPr>
-                        <w:noProof/>
-                        <w:sz w:val="16"/>
-                        <w:szCs w:val="16"/>
-                      </w:rPr>
-                      <w:t>6</w:t>
-                    </w:r>
-                    <w:r>
-                      <w:rPr>
-                        <w:noProof/>
-                        <w:sz w:val="16"/>
-                        <w:szCs w:val="16"/>
-                      </w:rPr>
-                      <w:fldChar w:fldCharType="end"/>
-                    </w:r>
+                    <w:fldSimple w:instr=" SECTIONPAGES   \* MERGEFORMAT ">
+                      <w:r>
+                        <w:rPr>
+                          <w:noProof/>
+                          <w:sz w:val="16"/>
+                          <w:szCs w:val="16"/>
+                        </w:rPr>
+                        <w:t>6</w:t>
+                      </w:r>
+                    </w:fldSimple>
                     <w:r>
                       <w:rPr>
                         <w:sz w:val="16"/>
@@ -11140,7 +11107,7 @@
 </file>
 
 <file path=customXml/itemProps1.xml><?xml version="1.0" encoding="utf-8"?>
-<ds:datastoreItem xmlns:ds="http://schemas.openxmlformats.org/officeDocument/2006/customXml" ds:itemID="{D03685ED-7681-4103-95A2-AC17877B2ACA}">
+<ds:datastoreItem xmlns:ds="http://schemas.openxmlformats.org/officeDocument/2006/customXml" ds:itemID="{3F0541AA-0650-45ED-B158-8DA29D1A9960}">
   <ds:schemaRefs>
     <ds:schemaRef ds:uri="http://schemas.openxmlformats.org/officeDocument/2006/bibliography"/>
   </ds:schemaRefs>

</xml_diff>